<commit_message>
Added files for game hosting
</commit_message>
<xml_diff>
--- a/Python Midterm Report.docx
+++ b/Python Midterm Report.docx
@@ -4,20 +4,17 @@
   <w:body>
     <w:p>
       <w:pPr>
+        <w:pStyle w:val="Heading1"/>
         <w:jc w:val="center"/>
         <w:rPr>
-          <w:b/>
-          <w:bCs/>
-          <w:sz w:val="44"/>
-          <w:szCs w:val="44"/>
+          <w:sz w:val="52"/>
+          <w:szCs w:val="52"/>
         </w:rPr>
       </w:pPr>
       <w:r>
         <w:rPr>
-          <w:b/>
-          <w:bCs/>
-          <w:sz w:val="44"/>
-          <w:szCs w:val="44"/>
+          <w:sz w:val="52"/>
+          <w:szCs w:val="52"/>
         </w:rPr>
         <w:t>Perfect Connect 4 Algorithm</w:t>
       </w:r>
@@ -40,273 +37,124 @@
     </w:p>
     <w:p>
       <w:pPr>
-        <w:jc w:val="center"/>
-        <w:rPr>
-          <w:sz w:val="22"/>
-          <w:szCs w:val="22"/>
-        </w:rPr>
+        <w:pStyle w:val="Heading1"/>
       </w:pPr>
-    </w:p>
-    <w:p>
-      <w:pPr>
-        <w:rPr>
-          <w:sz w:val="20"/>
-          <w:szCs w:val="20"/>
-        </w:rPr>
-      </w:pPr>
-      <w:r>
-        <w:rPr>
-          <w:sz w:val="20"/>
-          <w:szCs w:val="20"/>
-        </w:rPr>
-        <w:t xml:space="preserve">• </w:t>
-      </w:r>
-      <w:r>
-        <w:rPr>
-          <w:b/>
-          <w:bCs/>
-          <w:sz w:val="20"/>
-          <w:szCs w:val="20"/>
-        </w:rPr>
+      <w:r>
         <w:t>Abstract</w:t>
       </w:r>
-      <w:r>
-        <w:rPr>
-          <w:sz w:val="20"/>
-          <w:szCs w:val="20"/>
-        </w:rPr>
-        <w:t>: In 5 sentences or less briefly explain what the project is, any unique or interesting design</w:t>
-      </w:r>
-    </w:p>
-    <w:p>
-      <w:pPr>
-        <w:rPr>
-          <w:sz w:val="20"/>
-          <w:szCs w:val="20"/>
-        </w:rPr>
-      </w:pPr>
-      <w:r>
-        <w:rPr>
-          <w:sz w:val="20"/>
-          <w:szCs w:val="20"/>
-        </w:rPr>
-        <w:t>decisions or results, and whether the final product was successful.</w:t>
-      </w:r>
-    </w:p>
-    <w:p>
-      <w:pPr>
-        <w:rPr>
-          <w:sz w:val="20"/>
-          <w:szCs w:val="20"/>
-        </w:rPr>
-      </w:pPr>
-      <w:r>
-        <w:rPr>
-          <w:sz w:val="20"/>
-          <w:szCs w:val="20"/>
-        </w:rPr>
-        <w:t xml:space="preserve">• </w:t>
-      </w:r>
-      <w:r>
-        <w:rPr>
-          <w:b/>
-          <w:bCs/>
-          <w:sz w:val="20"/>
-          <w:szCs w:val="20"/>
-        </w:rPr>
-        <w:t>Introduction</w:t>
-      </w:r>
-      <w:r>
-        <w:rPr>
-          <w:sz w:val="20"/>
-          <w:szCs w:val="20"/>
-        </w:rPr>
-        <w:t>: Explain the background behind your project, including relevant history and why you</w:t>
-      </w:r>
-    </w:p>
-    <w:p>
-      <w:pPr>
-        <w:rPr>
-          <w:sz w:val="20"/>
-          <w:szCs w:val="20"/>
-        </w:rPr>
-      </w:pPr>
-      <w:r>
-        <w:rPr>
-          <w:sz w:val="20"/>
-          <w:szCs w:val="20"/>
-        </w:rPr>
-        <w:t>chose this project.</w:t>
-      </w:r>
-    </w:p>
-    <w:p>
-      <w:pPr>
-        <w:rPr>
-          <w:sz w:val="20"/>
-          <w:szCs w:val="20"/>
-        </w:rPr>
-      </w:pPr>
-      <w:r>
-        <w:rPr>
-          <w:sz w:val="20"/>
-          <w:szCs w:val="20"/>
-        </w:rPr>
-        <w:t xml:space="preserve">• </w:t>
-      </w:r>
-      <w:r>
-        <w:rPr>
-          <w:b/>
-          <w:bCs/>
-          <w:sz w:val="20"/>
-          <w:szCs w:val="20"/>
-        </w:rPr>
-        <w:t>Detailed Design</w:t>
-      </w:r>
-      <w:r>
-        <w:rPr>
-          <w:sz w:val="20"/>
-          <w:szCs w:val="20"/>
-        </w:rPr>
-        <w:t>: Provide detailed information on your team’s design. Include pseudocode explaining</w:t>
-      </w:r>
-    </w:p>
-    <w:p>
-      <w:pPr>
-        <w:rPr>
-          <w:sz w:val="20"/>
-          <w:szCs w:val="20"/>
-        </w:rPr>
-      </w:pPr>
-      <w:r>
-        <w:rPr>
-          <w:sz w:val="20"/>
-          <w:szCs w:val="20"/>
-        </w:rPr>
-        <w:t>the algorithm behind your connect 4 bot and diagrams to explain how it works.</w:t>
-      </w:r>
-    </w:p>
-    <w:p>
-      <w:pPr>
-        <w:rPr>
-          <w:sz w:val="20"/>
-          <w:szCs w:val="20"/>
-        </w:rPr>
-      </w:pPr>
-      <w:r>
-        <w:rPr>
-          <w:sz w:val="20"/>
-          <w:szCs w:val="20"/>
-        </w:rPr>
-        <w:t xml:space="preserve">• </w:t>
-      </w:r>
-      <w:r>
-        <w:rPr>
-          <w:b/>
-          <w:bCs/>
-          <w:sz w:val="20"/>
-          <w:szCs w:val="20"/>
-        </w:rPr>
-        <w:t>Results</w:t>
-      </w:r>
-      <w:r>
-        <w:rPr>
-          <w:sz w:val="20"/>
-          <w:szCs w:val="20"/>
-        </w:rPr>
-        <w:t>: Discuss the finished project. Was it successful at achieving all objectives? What interesting</w:t>
-      </w:r>
-    </w:p>
-    <w:p>
-      <w:pPr>
-        <w:rPr>
-          <w:sz w:val="20"/>
-          <w:szCs w:val="20"/>
-        </w:rPr>
-      </w:pPr>
-      <w:r>
-        <w:rPr>
-          <w:sz w:val="20"/>
-          <w:szCs w:val="20"/>
-        </w:rPr>
-        <w:t>discoveries did you make in the process? How could you improve this project further if you were to</w:t>
-      </w:r>
-    </w:p>
-    <w:p>
-      <w:pPr>
-        <w:rPr>
-          <w:sz w:val="20"/>
-          <w:szCs w:val="20"/>
-        </w:rPr>
-      </w:pPr>
-      <w:r>
-        <w:rPr>
-          <w:sz w:val="20"/>
-          <w:szCs w:val="20"/>
-        </w:rPr>
-        <w:t>continue working on this?</w:t>
-      </w:r>
-    </w:p>
-    <w:p>
-      <w:pPr>
-        <w:rPr>
-          <w:sz w:val="20"/>
-          <w:szCs w:val="20"/>
-        </w:rPr>
-      </w:pPr>
-      <w:r>
-        <w:rPr>
-          <w:sz w:val="20"/>
-          <w:szCs w:val="20"/>
-        </w:rPr>
-        <w:t xml:space="preserve">• </w:t>
-      </w:r>
-      <w:r>
-        <w:rPr>
-          <w:b/>
-          <w:bCs/>
-          <w:sz w:val="20"/>
-          <w:szCs w:val="20"/>
-        </w:rPr>
-        <w:t>Conclusion</w:t>
-      </w:r>
-      <w:r>
-        <w:rPr>
-          <w:sz w:val="20"/>
-          <w:szCs w:val="20"/>
-        </w:rPr>
-        <w:t>: Was the project overall a success? What would you do differently in retrospect?</w:t>
-      </w:r>
-    </w:p>
-    <w:p/>
+    </w:p>
+    <w:p>
+      <w:r>
+        <w:t>This project</w:t>
+      </w:r>
+      <w:r>
+        <w:t xml:space="preserve"> was to design </w:t>
+      </w:r>
+      <w:r>
+        <w:t xml:space="preserve">a program that could play Connect 4 perfectly. </w:t>
+      </w:r>
+      <w:r>
+        <w:t xml:space="preserve">We decided to use an algorithmic approach so that the program could be used </w:t>
+      </w:r>
+      <w:r>
+        <w:t>without depending on external resources</w:t>
+      </w:r>
+      <w:r>
+        <w:t xml:space="preserve">. </w:t>
+      </w:r>
+      <w:r>
+        <w:t xml:space="preserve">The goal was for it to </w:t>
+      </w:r>
+      <w:r>
+        <w:t xml:space="preserve">make optimal moves against players or another perfect CPU, and to not need an obnoxious amount of time to calculate. Our final </w:t>
+      </w:r>
+      <w:r>
+        <w:t>program is successful in beating another perfect CPU when it moves first</w:t>
+      </w:r>
+      <w:r>
+        <w:t>.</w:t>
+      </w:r>
+    </w:p>
     <w:p>
       <w:pPr>
         <w:pStyle w:val="Heading1"/>
       </w:pPr>
       <w:r>
-        <w:t>Abstract</w:t>
-      </w:r>
-    </w:p>
-    <w:p>
-      <w:r>
-        <w:t xml:space="preserve">This projects was to design </w:t>
-      </w:r>
-      <w:r>
-        <w:t xml:space="preserve">a program that could play Connect 4 perfectly. </w:t>
-      </w:r>
-      <w:r>
-        <w:t xml:space="preserve">We decided to use an algorithmic approach so that the program could be used independent of anything else. </w:t>
-      </w:r>
-      <w:r>
-        <w:t xml:space="preserve">The goal was for it to </w:t>
-      </w:r>
-      <w:r>
-        <w:t xml:space="preserve">make optimal moves against players or another perfect CPU, and to not need an obnoxious amount of time to calculate. Our final </w:t>
-      </w:r>
-      <w:r>
-        <w:t>program is successful in beating another perfect CPU when it moves first</w:t>
-      </w:r>
-      <w:r>
-        <w:t>.</w:t>
+        <w:t>Introduction</w:t>
+      </w:r>
+    </w:p>
+    <w:p>
+      <w:r>
+        <w:t xml:space="preserve">Connect 4 is a solved game. </w:t>
+      </w:r>
+      <w:r>
+        <w:t xml:space="preserve">This means that whoever goes first can </w:t>
+      </w:r>
+      <w:r>
+        <w:t>guarantee</w:t>
+      </w:r>
+      <w:r>
+        <w:t xml:space="preserve"> </w:t>
+      </w:r>
+      <w:r>
+        <w:t xml:space="preserve">to win </w:t>
+      </w:r>
+      <w:r>
+        <w:t>if th</w:t>
+      </w:r>
+      <w:r>
+        <w:t>ey play optimally.</w:t>
+      </w:r>
+      <w:r>
+        <w:t xml:space="preserve"> The game was first solved by James D. Allen in 1988. </w:t>
+      </w:r>
+      <w:r>
+        <w:t xml:space="preserve">Since then, multiple </w:t>
+      </w:r>
+      <w:r>
+        <w:t>versions</w:t>
+      </w:r>
+      <w:r>
+        <w:t xml:space="preserve"> </w:t>
+      </w:r>
+      <w:r>
+        <w:t xml:space="preserve">of solvers </w:t>
+      </w:r>
+      <w:r>
+        <w:t xml:space="preserve">have been </w:t>
+      </w:r>
+      <w:r>
+        <w:t>developed</w:t>
+      </w:r>
+      <w:r>
+        <w:t xml:space="preserve">. </w:t>
+      </w:r>
+      <w:r>
+        <w:t>Some of these approaches are algorithm based</w:t>
+      </w:r>
+      <w:r>
+        <w:t>,</w:t>
+      </w:r>
+      <w:r>
+        <w:t xml:space="preserve"> while others are </w:t>
+      </w:r>
+      <w:r>
+        <w:t xml:space="preserve">exhaustive </w:t>
+      </w:r>
+      <w:r>
+        <w:t xml:space="preserve">databases </w:t>
+      </w:r>
+      <w:r>
+        <w:t xml:space="preserve">of every possible move. </w:t>
+      </w:r>
+      <w:r>
+        <w:t xml:space="preserve">We </w:t>
+      </w:r>
+      <w:r>
+        <w:t>chose</w:t>
+      </w:r>
+      <w:r>
+        <w:t xml:space="preserve"> this project because it would provide a good challenge with a fun result.</w:t>
       </w:r>
     </w:p>
     <w:p>
@@ -314,69 +162,59 @@
         <w:pStyle w:val="Heading1"/>
       </w:pPr>
       <w:r>
-        <w:t>Introduction</w:t>
-      </w:r>
-    </w:p>
-    <w:p>
-      <w:r>
-        <w:t xml:space="preserve">Connect 4 is a solved game. </w:t>
-      </w:r>
-      <w:r>
-        <w:t xml:space="preserve">This means that whoever goes first can </w:t>
-      </w:r>
-      <w:r>
-        <w:t>guarantee</w:t>
+        <w:t>Detailed Design</w:t>
+      </w:r>
+    </w:p>
+    <w:p>
+      <w:r>
+        <w:t xml:space="preserve">Our implementation </w:t>
+      </w:r>
+      <w:r>
+        <w:t>combin</w:t>
+      </w:r>
+      <w:r>
+        <w:t xml:space="preserve">es </w:t>
+      </w:r>
+      <w:r>
+        <w:t xml:space="preserve">multiple algorithm optimization </w:t>
+      </w:r>
+      <w:r>
+        <w:t xml:space="preserve">concepts to </w:t>
+      </w:r>
+      <w:r>
+        <w:t xml:space="preserve">quickly </w:t>
+      </w:r>
+      <w:r>
+        <w:t xml:space="preserve">calculate the best move. Since we can’t calculate </w:t>
+      </w:r>
+      <w:r>
+        <w:t>every</w:t>
+      </w:r>
+      <w:r>
+        <w:t xml:space="preserve"> possible move in a reasonable </w:t>
+      </w:r>
+      <w:r>
+        <w:t>amount of</w:t>
+      </w:r>
+      <w:r>
+        <w:t xml:space="preserve"> time, </w:t>
+      </w:r>
+      <w:r>
+        <w:t xml:space="preserve">we use these tricks to speed up calculations. </w:t>
+      </w:r>
+    </w:p>
+    <w:p>
+      <w:r>
+        <w:t>First,</w:t>
       </w:r>
       <w:r>
         <w:t xml:space="preserve"> </w:t>
       </w:r>
       <w:r>
-        <w:t xml:space="preserve">to win </w:t>
-      </w:r>
-      <w:r>
-        <w:t>if th</w:t>
-      </w:r>
-      <w:r>
-        <w:t>ey play optimally.</w:t>
-      </w:r>
-      <w:r>
-        <w:t xml:space="preserve"> T</w:t>
-      </w:r>
-      <w:r>
-        <w:t>he game was first solved by James D. Allen</w:t>
-      </w:r>
-      <w:r>
-        <w:t xml:space="preserve"> in 1988. </w:t>
-      </w:r>
-      <w:r>
-        <w:t xml:space="preserve">Since then, multiple solved version have been made. </w:t>
-      </w:r>
-      <w:r>
-        <w:t xml:space="preserve">Some of these approaches are algorithm based while others are complete records of every possible move. </w:t>
-      </w:r>
-      <w:r>
-        <w:t>We choose this project because it would provide a good challenge with a fun result.</w:t>
-      </w:r>
-    </w:p>
-    <w:p>
-      <w:pPr>
-        <w:pStyle w:val="Heading1"/>
-      </w:pPr>
-      <w:r>
-        <w:t>Detailed Design</w:t>
-      </w:r>
-    </w:p>
-    <w:p>
-      <w:r>
-        <w:t xml:space="preserve">Our implementation uses a few existing concepts to calculate the best move. Since we can’t calculate all of the possible moves in a reasonable amount  of time, </w:t>
-      </w:r>
-      <w:r>
-        <w:t xml:space="preserve">we use these tricks to speed up calculations. </w:t>
-      </w:r>
-    </w:p>
-    <w:p>
-      <w:r>
-        <w:t xml:space="preserve">First was converting our 2D board array to a bit board. This allowed for faster calculations </w:t>
+        <w:t>we converted</w:t>
+      </w:r>
+      <w:r>
+        <w:t xml:space="preserve"> our 2D board array to a bitboard. This allowed for faster calculations </w:t>
       </w:r>
       <w:r>
         <w:t xml:space="preserve">throughout our search. We used two integers to store the player and CPU positions on the </w:t>
@@ -385,7 +223,19 @@
         <w:t xml:space="preserve">board. The positions can be seen </w:t>
       </w:r>
       <w:r>
-        <w:t>in figure 1 &amp; 2.</w:t>
+        <w:t xml:space="preserve">in </w:t>
+      </w:r>
+      <w:r>
+        <w:t>Figure</w:t>
+      </w:r>
+      <w:r>
+        <w:t xml:space="preserve"> 1 </w:t>
+      </w:r>
+      <w:r>
+        <w:t>and 2</w:t>
+      </w:r>
+      <w:r>
+        <w:t>.</w:t>
       </w:r>
     </w:p>
     <w:p>
@@ -393,7 +243,9 @@
         <w:jc w:val="center"/>
       </w:pPr>
       <w:r>
-        <w:lastRenderedPageBreak/>
+        <w:rPr>
+          <w:noProof/>
+        </w:rPr>
         <w:drawing>
           <wp:inline distT="0" distB="0" distL="0" distR="0" wp14:anchorId="010F85E5" wp14:editId="5472F1CF">
             <wp:extent cx="1865378" cy="1677394"/>
@@ -434,6 +286,9 @@
         <w:t xml:space="preserve">                                     </w:t>
       </w:r>
       <w:r>
+        <w:rPr>
+          <w:noProof/>
+        </w:rPr>
         <w:drawing>
           <wp:inline distT="0" distB="0" distL="0" distR="0" wp14:anchorId="7F8CCAF6" wp14:editId="575339B9">
             <wp:extent cx="1352739" cy="1695687"/>
@@ -505,33 +360,158 @@
         <w:t xml:space="preserve">the MinMax algorithm to simulate possible future moves and score them based on how likely they are to win. </w:t>
       </w:r>
       <w:r>
-        <w:t xml:space="preserve">This is done with a recursive function that plays every possible move up to a certain depth. </w:t>
-      </w:r>
-      <w:r>
-        <w:t xml:space="preserve">The best score from all of these simulations is found and that respective series of moves is executed. </w:t>
-      </w:r>
-    </w:p>
-    <w:p>
-      <w:r>
-        <w:t xml:space="preserve">Recursively generating each move get exponentially larger with each iteration. </w:t>
-      </w:r>
-      <w:r>
-        <w:t xml:space="preserve">Just doing this would not let us have a very high depth. So we used some pruning to </w:t>
-      </w:r>
-      <w:r>
-        <w:t>lessen the amount of branches that we had to simulate. One of these</w:t>
-      </w:r>
-      <w:r>
-        <w:t xml:space="preserve"> pruning methods is the Alpha-Beta Algorithm. </w:t>
-      </w:r>
-      <w:r>
-        <w:t xml:space="preserve">The idea of this is that if you know a branch has a score of 10, and the one you are about to calculate next is </w:t>
-      </w:r>
-      <w:r>
-        <w:t xml:space="preserve">lower than 10, there is no need to calculate that branch. So you skip it and move on. </w:t>
-      </w:r>
-      <w:r>
-        <w:t>This cut off a large portion of the branches to calculate</w:t>
+        <w:t xml:space="preserve">This is done with a recursive function that plays every possible move </w:t>
+      </w:r>
+      <w:r>
+        <w:lastRenderedPageBreak/>
+        <w:t xml:space="preserve">up to a certain depth. </w:t>
+      </w:r>
+      <w:r>
+        <w:t xml:space="preserve">The best score from </w:t>
+      </w:r>
+      <w:proofErr w:type="gramStart"/>
+      <w:r>
+        <w:t>all of</w:t>
+      </w:r>
+      <w:proofErr w:type="gramEnd"/>
+      <w:r>
+        <w:t xml:space="preserve"> these simulations is </w:t>
+      </w:r>
+      <w:r>
+        <w:t>found,</w:t>
+      </w:r>
+      <w:r>
+        <w:t xml:space="preserve"> and that respective series of moves is executed. </w:t>
+      </w:r>
+    </w:p>
+    <w:p>
+      <w:r>
+        <w:t>Recursively generating e</w:t>
+      </w:r>
+      <w:r>
+        <w:t>very</w:t>
+      </w:r>
+      <w:r>
+        <w:t xml:space="preserve"> move </w:t>
+      </w:r>
+      <w:r>
+        <w:t xml:space="preserve">scales </w:t>
+      </w:r>
+      <w:r>
+        <w:t xml:space="preserve">exponentially </w:t>
+      </w:r>
+      <w:r>
+        <w:t xml:space="preserve">with </w:t>
+      </w:r>
+      <w:r>
+        <w:t>each iteration</w:t>
+      </w:r>
+      <w:r>
+        <w:t>, forcing a tradeoff between depth and computational time</w:t>
+      </w:r>
+      <w:r>
+        <w:t xml:space="preserve">. </w:t>
+      </w:r>
+      <w:r>
+        <w:t>W</w:t>
+      </w:r>
+      <w:r>
+        <w:t xml:space="preserve">e used </w:t>
+      </w:r>
+      <w:r>
+        <w:t xml:space="preserve">a technique called branch </w:t>
+      </w:r>
+      <w:r>
+        <w:t xml:space="preserve">pruning to </w:t>
+      </w:r>
+      <w:r>
+        <w:t>reduce</w:t>
+      </w:r>
+      <w:r>
+        <w:t xml:space="preserve"> the </w:t>
+      </w:r>
+      <w:r>
+        <w:t>number</w:t>
+      </w:r>
+      <w:r>
+        <w:t xml:space="preserve"> of branches that we had to simulate</w:t>
+      </w:r>
+      <w:r>
+        <w:t>, slowing the complexity of higher depth searches</w:t>
+      </w:r>
+      <w:r>
+        <w:t>. One of these</w:t>
+      </w:r>
+      <w:r>
+        <w:t xml:space="preserve"> pruning methods is the Alpha-Beta </w:t>
+      </w:r>
+      <w:r>
+        <w:t>a</w:t>
+      </w:r>
+      <w:r>
+        <w:t xml:space="preserve">lgorithm. </w:t>
+      </w:r>
+      <w:r>
+        <w:t xml:space="preserve">Conceptually, </w:t>
+      </w:r>
+      <w:r>
+        <w:t xml:space="preserve">if you </w:t>
+      </w:r>
+      <w:r>
+        <w:t xml:space="preserve">have already seen </w:t>
+      </w:r>
+      <w:r>
+        <w:t xml:space="preserve">a branch </w:t>
+      </w:r>
+      <w:r>
+        <w:t xml:space="preserve">with </w:t>
+      </w:r>
+      <w:r>
+        <w:t xml:space="preserve">a score of 10, and the one you are about to calculate </w:t>
+      </w:r>
+      <w:r>
+        <w:t>has a lower score</w:t>
+      </w:r>
+      <w:r>
+        <w:t xml:space="preserve">, there is no need to calculate that </w:t>
+      </w:r>
+      <w:r>
+        <w:t>branch (since you will always select the highest scoring move)</w:t>
+      </w:r>
+      <w:r>
+        <w:t xml:space="preserve">. </w:t>
+      </w:r>
+      <w:r>
+        <w:t>This allows you to</w:t>
+      </w:r>
+      <w:r>
+        <w:t xml:space="preserve"> skip </w:t>
+      </w:r>
+      <w:r>
+        <w:t xml:space="preserve">traversing that branch </w:t>
+      </w:r>
+      <w:r>
+        <w:t xml:space="preserve">and move on. </w:t>
+      </w:r>
+      <w:r>
+        <w:t xml:space="preserve">This </w:t>
+      </w:r>
+      <w:r>
+        <w:t xml:space="preserve">method drastically reduces </w:t>
+      </w:r>
+      <w:r>
+        <w:t xml:space="preserve">the branches </w:t>
+      </w:r>
+      <w:r>
+        <w:t xml:space="preserve">that the algorithm </w:t>
+      </w:r>
+      <w:proofErr w:type="gramStart"/>
+      <w:r>
+        <w:t>has to</w:t>
+      </w:r>
+      <w:proofErr w:type="gramEnd"/>
+      <w:r>
+        <w:t xml:space="preserve"> exhaustively calculate.</w:t>
       </w:r>
     </w:p>
     <w:p>
@@ -539,7 +519,13 @@
         <w:t>The next function that saves time is the Transposition Table. This table stores the moves that you have already calculated</w:t>
       </w:r>
       <w:r>
-        <w:t xml:space="preserve"> for future reference. This prevents the same move from being calculated multiple times each turn of the game. </w:t>
+        <w:t xml:space="preserve"> for future reference. This prevents the same move from being calculated multiple </w:t>
+      </w:r>
+      <w:r>
+        <w:t>times for</w:t>
+      </w:r>
+      <w:r>
+        <w:t xml:space="preserve"> each turn of the game. </w:t>
       </w:r>
       <w:r>
         <w:t xml:space="preserve">The </w:t>
@@ -554,7 +540,13 @@
         <w:t xml:space="preserve"> when it was calculated, and the best move to make from there. </w:t>
       </w:r>
       <w:r>
-        <w:t>Using this information, the program can decide what the best move is without recalculation all that information.</w:t>
+        <w:t xml:space="preserve">Using this information, the program can decide what the best move is without </w:t>
+      </w:r>
+      <w:r>
+        <w:t>recalculating</w:t>
+      </w:r>
+      <w:r>
+        <w:t xml:space="preserve"> all that information.</w:t>
       </w:r>
     </w:p>
     <w:p>
@@ -562,27 +554,90 @@
         <w:t xml:space="preserve">The last major time save we implemented was the opening book. This </w:t>
       </w:r>
       <w:r>
-        <w:t xml:space="preserve">is a file containing all of the possible board states at turn 8. Each state also has a win/draw/lose score with them. This file was made by someone previously, but provides a massive head start to our </w:t>
-      </w:r>
-      <w:r>
-        <w:t xml:space="preserve">algorithm. Without this book, the early game is when the program is most likely to make mistakes. Since the depth can only be set so high, it can’t see all the way to the end of the game. The opening book gives us a check point to hit part way. We know that if by turn 8, we can hit one of the winning </w:t>
+        <w:t xml:space="preserve">is a file containing </w:t>
+      </w:r>
+      <w:proofErr w:type="gramStart"/>
+      <w:r>
+        <w:t>all of</w:t>
+      </w:r>
+      <w:proofErr w:type="gramEnd"/>
+      <w:r>
+        <w:t xml:space="preserve"> the possible board states at turn 8. Each state also has a win/draw/lose score with them. This file was made by someone previously, but provides a massive head start to our </w:t>
+      </w:r>
+      <w:r>
+        <w:t xml:space="preserve">algorithm. Without this book, the early game is when the program is most likely to make mistakes. Since the depth can only be set so high, it can’t </w:t>
+      </w:r>
+      <w:proofErr w:type="gramStart"/>
+      <w:r>
+        <w:t>see</w:t>
+      </w:r>
+      <w:proofErr w:type="gramEnd"/>
+      <w:r>
+        <w:t xml:space="preserve"> all the way to the end of the game. The </w:t>
+      </w:r>
+      <w:proofErr w:type="gramStart"/>
+      <w:r>
+        <w:t>opening book</w:t>
+      </w:r>
+      <w:proofErr w:type="gramEnd"/>
+      <w:r>
+        <w:t xml:space="preserve"> gives us a checkpoint to hit part way. We know that if by turn 8, we can hit one of the winning </w:t>
       </w:r>
       <w:r>
         <w:t xml:space="preserve">states, that any moves to get to those states are perfectly optimized. </w:t>
       </w:r>
       <w:r>
-        <w:t xml:space="preserve">The opening book we use is over 2GB of data. This is probably not very practical for </w:t>
-      </w:r>
-      <w:r>
-        <w:t>normal use. I’m sure that it could be optimized down if desired.</w:t>
-      </w:r>
-    </w:p>
-    <w:p>
-      <w:r>
-        <w:t xml:space="preserve">Once all of these </w:t>
-      </w:r>
-      <w:r>
-        <w:t xml:space="preserve">methods are combined, it allows our program to run 16 iterations deep while having only 1 minute of max calculation time. </w:t>
+        <w:t>The opening book we use is over 2GB of data.</w:t>
+      </w:r>
+      <w:r>
+        <w:t xml:space="preserve"> This size may not be practical for regular </w:t>
+      </w:r>
+      <w:r>
+        <w:t>deployment but</w:t>
+      </w:r>
+      <w:r>
+        <w:t xml:space="preserve"> </w:t>
+      </w:r>
+      <w:r>
+        <w:t xml:space="preserve">provides a </w:t>
+      </w:r>
+      <w:r>
+        <w:t xml:space="preserve">reasonable middle ground between </w:t>
+      </w:r>
+      <w:r>
+        <w:t xml:space="preserve">storage complexity and processing complexity. </w:t>
+      </w:r>
+    </w:p>
+    <w:p>
+      <w:r>
+        <w:t xml:space="preserve">Combined, </w:t>
+      </w:r>
+      <w:r>
+        <w:t>all</w:t>
+      </w:r>
+      <w:r>
+        <w:t xml:space="preserve"> these methods </w:t>
+      </w:r>
+      <w:r>
+        <w:t>allow</w:t>
+      </w:r>
+      <w:r>
+        <w:t xml:space="preserve"> </w:t>
+      </w:r>
+      <w:r>
+        <w:t xml:space="preserve">our program to run 16 iterations deep while having </w:t>
+      </w:r>
+      <w:r>
+        <w:t>around</w:t>
+      </w:r>
+      <w:r>
+        <w:t xml:space="preserve"> 1 minute of max calculation time</w:t>
+      </w:r>
+      <w:r>
+        <w:t xml:space="preserve"> during our testing</w:t>
+      </w:r>
+      <w:r>
+        <w:t xml:space="preserve">. </w:t>
       </w:r>
       <w:r>
         <w:t xml:space="preserve">We felt that while that time could be reduced, that it was an acceptable standard for this project. </w:t>
@@ -590,7 +645,10 @@
     </w:p>
     <w:p>
       <w:r>
-        <w:t xml:space="preserve">Bellow is provided a flowchart of our programs </w:t>
+        <w:t>Below</w:t>
+      </w:r>
+      <w:r>
+        <w:t xml:space="preserve"> is a flowchart of our programs </w:t>
       </w:r>
       <w:r>
         <w:t>decision making</w:t>
@@ -598,7 +656,9 @@
     </w:p>
     <w:p>
       <w:r>
-        <w:lastRenderedPageBreak/>
+        <w:rPr>
+          <w:noProof/>
+        </w:rPr>
         <w:drawing>
           <wp:inline distT="0" distB="0" distL="0" distR="0" wp14:anchorId="7F7B1023" wp14:editId="53D34019">
             <wp:extent cx="6858000" cy="2262505"/>
@@ -638,13 +698,40 @@
     </w:p>
     <w:p>
       <w:r>
-        <w:t xml:space="preserve">The code itself is laid out pretty simply. The game file contains the main order of operations for the game. The board file contains the board data and the operations to interact with the board. </w:t>
-      </w:r>
-      <w:r>
-        <w:t xml:space="preserve">The validate input file is just for preventing wrong user inputs. The CPU algorithm is all of the CPU’s decision making </w:t>
-      </w:r>
-      <w:r>
-        <w:t>code. And the opening book contains all of the 8</w:t>
+        <w:lastRenderedPageBreak/>
+        <w:t xml:space="preserve">The code itself is laid out </w:t>
+      </w:r>
+      <w:proofErr w:type="gramStart"/>
+      <w:r>
+        <w:t>pretty simply</w:t>
+      </w:r>
+      <w:proofErr w:type="gramEnd"/>
+      <w:r>
+        <w:t xml:space="preserve">. The game file contains the main order of operations for the game. The board file contains the board data and the operations to interact with the board. </w:t>
+      </w:r>
+      <w:r>
+        <w:t xml:space="preserve">The validate input file is just for preventing wrong user inputs. The CPU algorithm is </w:t>
+      </w:r>
+      <w:r>
+        <w:t>all</w:t>
+      </w:r>
+      <w:r>
+        <w:t xml:space="preserve"> the CPU’s </w:t>
+      </w:r>
+      <w:r>
+        <w:t>decision-making</w:t>
+      </w:r>
+      <w:r>
+        <w:t xml:space="preserve"> </w:t>
+      </w:r>
+      <w:r>
+        <w:t xml:space="preserve">code. And the opening book contains </w:t>
+      </w:r>
+      <w:r>
+        <w:t>all</w:t>
+      </w:r>
+      <w:r>
+        <w:t xml:space="preserve"> the 8</w:t>
       </w:r>
       <w:r>
         <w:rPr>
@@ -653,7 +740,13 @@
         <w:t>th</w:t>
       </w:r>
       <w:r>
-        <w:t xml:space="preserve"> turn states and outcome.</w:t>
+        <w:t xml:space="preserve"> turn states and </w:t>
+      </w:r>
+      <w:r>
+        <w:t>outcomes</w:t>
+      </w:r>
+      <w:r>
+        <w:t>.</w:t>
       </w:r>
     </w:p>
     <w:p>
@@ -669,7 +762,13 @@
         <w:t>The process of developing the program was by implementing 1 step at a time. As we implemented smart</w:t>
       </w:r>
       <w:r>
-        <w:t xml:space="preserve">er move making, we played against it to gauge it abilities. </w:t>
+        <w:t xml:space="preserve">er move making, we played against it to gauge </w:t>
+      </w:r>
+      <w:r>
+        <w:t>its</w:t>
+      </w:r>
+      <w:r>
+        <w:t xml:space="preserve"> abilities. </w:t>
       </w:r>
       <w:r>
         <w:t xml:space="preserve">During this we learned about new methods that we didn’t know before. When it started beating us, we pitted it against an online program that plays perfectly. </w:t>
@@ -690,7 +789,15 @@
         <w:t>We also played against it</w:t>
       </w:r>
       <w:r>
-        <w:t xml:space="preserve"> several times, and we weren’t able to beat it once. </w:t>
+        <w:t xml:space="preserve"> several times, and we </w:t>
+      </w:r>
+      <w:proofErr w:type="gramStart"/>
+      <w:r>
+        <w:t>weren’t able to</w:t>
+      </w:r>
+      <w:proofErr w:type="gramEnd"/>
+      <w:r>
+        <w:t xml:space="preserve"> beat it once. </w:t>
       </w:r>
       <w:r>
         <w:t xml:space="preserve">During gameplay, the longest it seems to take to play a move is around 1 minute. This was when it was against the perfect CPU. It usually plays faster </w:t>
@@ -717,19 +824,122 @@
       </w:r>
     </w:p>
     <w:p>
-      <w:r>
-        <w:t>The end result of this project turned out better than we had expected. It beat the online perfect CPU that we had been comparing it too. The 1 minute calculation time could be reduced further, but we had to call it quits at some point. It would be impossible to test our program against every possible opponent in a reasonable amount of time, but we feel that beating the online perfect CPU, and beating us every time proves that it should be perfect.</w:t>
-      </w:r>
-      <w:r>
-        <w:t xml:space="preserve"> It would take longer that the deadline we had to test all 5 trillion valid connect 4 games. </w:t>
-      </w:r>
-      <w:r>
-        <w:t xml:space="preserve">Aside from speed, the only thing that we could have improved was the UI of the program, but that doesn’t effect the </w:t>
+      <w:proofErr w:type="gramStart"/>
+      <w:r>
+        <w:t>The end result</w:t>
+      </w:r>
+      <w:proofErr w:type="gramEnd"/>
+      <w:r>
+        <w:t xml:space="preserve"> of this project turned out </w:t>
+      </w:r>
+      <w:r>
+        <w:t>to be better</w:t>
+      </w:r>
+      <w:r>
+        <w:t xml:space="preserve"> than we had expected. It beat the online perfect CPU that we had been </w:t>
+      </w:r>
+      <w:r>
+        <w:t>using as a development benchmark</w:t>
+      </w:r>
+      <w:r>
+        <w:t xml:space="preserve">. The </w:t>
+      </w:r>
+      <w:r>
+        <w:t>1-minute</w:t>
+      </w:r>
+      <w:r>
+        <w:t xml:space="preserve"> calculation time could</w:t>
+      </w:r>
+      <w:r>
+        <w:t xml:space="preserve"> likely</w:t>
+      </w:r>
+      <w:r>
+        <w:t xml:space="preserve"> be reduced further, </w:t>
+      </w:r>
+      <w:r>
+        <w:t>provided more development time and resources</w:t>
+      </w:r>
+      <w:r>
+        <w:t xml:space="preserve">. It would be impossible to test our program against every possible opponent in a reasonable amount of time, but we feel that beating the online perfect </w:t>
+      </w:r>
+      <w:r>
+        <w:t>CPU and</w:t>
+      </w:r>
+      <w:r>
+        <w:t xml:space="preserve"> beating us every time proves that it should be perfect.</w:t>
+      </w:r>
+      <w:r>
+        <w:t xml:space="preserve"> It would take longer </w:t>
+      </w:r>
+      <w:r>
+        <w:t>than</w:t>
+      </w:r>
+      <w:r>
+        <w:t xml:space="preserve"> the deadline we had to test all 5 trillion valid connect 4 games. </w:t>
+      </w:r>
+      <w:r>
+        <w:t xml:space="preserve">Aside from speed, the only thing that we could have improved was the UI of the program, but that doesn’t </w:t>
+      </w:r>
+      <w:r>
+        <w:t>affect</w:t>
+      </w:r>
+      <w:r>
+        <w:t xml:space="preserve"> the </w:t>
       </w:r>
       <w:r>
         <w:t xml:space="preserve">ability of the program. </w:t>
       </w:r>
     </w:p>
+    <w:p/>
+    <w:p>
+      <w:pPr>
+        <w:pStyle w:val="Heading1"/>
+      </w:pPr>
+      <w:r>
+        <w:t>Citations</w:t>
+      </w:r>
+    </w:p>
+    <w:p>
+      <w:hyperlink r:id="rId7">
+        <w:r>
+          <w:rPr>
+            <w:rStyle w:val="Hyperlink"/>
+          </w:rPr>
+          <w:t>https://blog.gamesolver.org/</w:t>
+        </w:r>
+      </w:hyperlink>
+      <w:r>
+        <w:t xml:space="preserve"> -Overall design philosophy, and inspired most of the main optimization elements</w:t>
+      </w:r>
+    </w:p>
+    <w:p>
+      <w:hyperlink r:id="rId8">
+        <w:r>
+          <w:rPr>
+            <w:rStyle w:val="Hyperlink"/>
+          </w:rPr>
+          <w:t>https://rainer-rosenberger.de/x_spiele/download/connect4_victor_allis.pdf</w:t>
+        </w:r>
+      </w:hyperlink>
+      <w:r>
+        <w:t>-great resource on actual strategies for the game</w:t>
+      </w:r>
+    </w:p>
+    <w:p>
+      <w:hyperlink r:id="rId9">
+        <w:r>
+          <w:rPr>
+            <w:rStyle w:val="Hyperlink"/>
+          </w:rPr>
+          <w:t>https://archive.ics.uci.edu/dataset/26/connect+4</w:t>
+        </w:r>
+      </w:hyperlink>
+      <w:r>
+        <w:t xml:space="preserve"> opening book source</w:t>
+      </w:r>
+    </w:p>
+    <w:p/>
+    <w:p/>
     <w:p/>
     <w:sectPr>
       <w:pgSz w:w="12240" w:h="15840"/>
@@ -1658,6 +1868,29 @@
       <w:spacing w:val="5"/>
     </w:rPr>
   </w:style>
+  <w:style w:type="character" w:styleId="Hyperlink">
+    <w:name w:val="Hyperlink"/>
+    <w:basedOn w:val="DefaultParagraphFont"/>
+    <w:uiPriority w:val="99"/>
+    <w:unhideWhenUsed/>
+    <w:rsid w:val="374986A3"/>
+    <w:rPr>
+      <w:color w:val="467886"/>
+      <w:u w:val="single"/>
+    </w:rPr>
+  </w:style>
+  <w:style w:type="character" w:styleId="FollowedHyperlink">
+    <w:name w:val="FollowedHyperlink"/>
+    <w:basedOn w:val="DefaultParagraphFont"/>
+    <w:uiPriority w:val="99"/>
+    <w:semiHidden/>
+    <w:unhideWhenUsed/>
+    <w:rsid w:val="0025437C"/>
+    <w:rPr>
+      <w:color w:val="96607D" w:themeColor="followedHyperlink"/>
+      <w:u w:val="single"/>
+    </w:rPr>
+  </w:style>
 </w:styles>
 </file>
 

</xml_diff>

<commit_message>
Minor tweaks and updates to flask hosting
</commit_message>
<xml_diff>
--- a/Python Midterm Report.docx
+++ b/Python Midterm Report.docx
@@ -1,6 +1,6 @@
 
 <file path=word/document.xml><?xml version="1.0" encoding="utf-8"?>
-<w:document xmlns:wpc="http://schemas.microsoft.com/office/word/2010/wordprocessingCanvas" xmlns:cx="http://schemas.microsoft.com/office/drawing/2014/chartex" xmlns:cx1="http://schemas.microsoft.com/office/drawing/2015/9/8/chartex" xmlns:cx2="http://schemas.microsoft.com/office/drawing/2015/10/21/chartex" xmlns:cx3="http://schemas.microsoft.com/office/drawing/2016/5/9/chartex" xmlns:cx4="http://schemas.microsoft.com/office/drawing/2016/5/10/chartex" xmlns:cx5="http://schemas.microsoft.com/office/drawing/2016/5/11/chartex" xmlns:cx6="http://schemas.microsoft.com/office/drawing/2016/5/12/chartex" xmlns:cx7="http://schemas.microsoft.com/office/drawing/2016/5/13/chartex" xmlns:cx8="http://schemas.microsoft.com/office/drawing/2016/5/14/chartex" xmlns:mc="http://schemas.openxmlformats.org/markup-compatibility/2006" xmlns:aink="http://schemas.microsoft.com/office/drawing/2016/ink" xmlns:am3d="http://schemas.microsoft.com/office/drawing/2017/model3d" xmlns:o="urn:schemas-microsoft-com:office:office" xmlns:oel="http://schemas.microsoft.com/office/2019/extlst" xmlns:r="http://schemas.openxmlformats.org/officeDocument/2006/relationships" xmlns:m="http://schemas.openxmlformats.org/officeDocument/2006/math" xmlns:v="urn:schemas-microsoft-com:vml" xmlns:wp14="http://schemas.microsoft.com/office/word/2010/wordprocessingDrawing" xmlns:wp="http://schemas.openxmlformats.org/drawingml/2006/wordprocessingDrawing" xmlns:w10="urn:schemas-microsoft-com:office:word" xmlns:w="http://schemas.openxmlformats.org/wordprocessingml/2006/main" xmlns:w14="http://schemas.microsoft.com/office/word/2010/wordml" xmlns:w15="http://schemas.microsoft.com/office/word/2012/wordml" xmlns:w16cex="http://schemas.microsoft.com/office/word/2018/wordml/cex" xmlns:w16cid="http://schemas.microsoft.com/office/word/2016/wordml/cid" xmlns:w16="http://schemas.microsoft.com/office/word/2018/wordml" xmlns:w16du="http://schemas.microsoft.com/office/word/2023/wordml/word16du" xmlns:w16sdtdh="http://schemas.microsoft.com/office/word/2020/wordml/sdtdatahash" xmlns:w16sdtfl="http://schemas.microsoft.com/office/word/2024/wordml/sdtformatlock" xmlns:w16se="http://schemas.microsoft.com/office/word/2015/wordml/symex" xmlns:wpg="http://schemas.microsoft.com/office/word/2010/wordprocessingGroup" xmlns:wpi="http://schemas.microsoft.com/office/word/2010/wordprocessingInk" xmlns:wne="http://schemas.microsoft.com/office/word/2006/wordml" xmlns:wps="http://schemas.microsoft.com/office/word/2010/wordprocessingShape" mc:Ignorable="w14 w15 w16se w16cid w16 w16cex w16sdtdh w16sdtfl w16du wp14">
+<w:document xmlns:wpc="http://schemas.microsoft.com/office/word/2010/wordprocessingCanvas" xmlns:cx="http://schemas.microsoft.com/office/drawing/2014/chartex" xmlns:cx1="http://schemas.microsoft.com/office/drawing/2015/9/8/chartex" xmlns:cx2="http://schemas.microsoft.com/office/drawing/2015/10/21/chartex" xmlns:cx3="http://schemas.microsoft.com/office/drawing/2016/5/9/chartex" xmlns:cx4="http://schemas.microsoft.com/office/drawing/2016/5/10/chartex" xmlns:cx5="http://schemas.microsoft.com/office/drawing/2016/5/11/chartex" xmlns:cx6="http://schemas.microsoft.com/office/drawing/2016/5/12/chartex" xmlns:cx7="http://schemas.microsoft.com/office/drawing/2016/5/13/chartex" xmlns:cx8="http://schemas.microsoft.com/office/drawing/2016/5/14/chartex" xmlns:mc="http://schemas.openxmlformats.org/markup-compatibility/2006" xmlns:aink="http://schemas.microsoft.com/office/drawing/2016/ink" xmlns:am3d="http://schemas.microsoft.com/office/drawing/2017/model3d" xmlns:o="urn:schemas-microsoft-com:office:office" xmlns:oel="http://schemas.microsoft.com/office/2019/extlst" xmlns:r="http://schemas.openxmlformats.org/officeDocument/2006/relationships" xmlns:m="http://schemas.openxmlformats.org/officeDocument/2006/math" xmlns:v="urn:schemas-microsoft-com:vml" xmlns:wp14="http://schemas.microsoft.com/office/word/2010/wordprocessingDrawing" xmlns:wp="http://schemas.openxmlformats.org/drawingml/2006/wordprocessingDrawing" xmlns:w10="urn:schemas-microsoft-com:office:word" xmlns:w="http://schemas.openxmlformats.org/wordprocessingml/2006/main" xmlns:w14="http://schemas.microsoft.com/office/word/2010/wordml" xmlns:w15="http://schemas.microsoft.com/office/word/2012/wordml" xmlns:w16cex="http://schemas.microsoft.com/office/word/2018/wordml/cex" xmlns:w16cid="http://schemas.microsoft.com/office/word/2016/wordml/cid" xmlns:w16="http://schemas.microsoft.com/office/word/2018/wordml" xmlns:w16du="http://schemas.microsoft.com/office/word/2023/wordml/word16du" xmlns:w16sdtdh="http://schemas.microsoft.com/office/word/2020/wordml/sdtdatahash" xmlns:w16sdtfl="http://schemas.microsoft.com/office/word/2024/wordml/sdtformatlock" xmlns:w16se="http://schemas.microsoft.com/office/word/2015/wordml/symex" xmlns:wpg="http://schemas.microsoft.com/office/word/2010/wordprocessingGroup" xmlns:wpi="http://schemas.microsoft.com/office/word/2010/wordprocessingInk" xmlns:wne="http://schemas.microsoft.com/office/word/2006/wordml" xmlns:wps="http://schemas.microsoft.com/office/word/2010/wordprocessingShape" xmlns:a="http://schemas.openxmlformats.org/drawingml/2006/main" xmlns:pic="http://schemas.openxmlformats.org/drawingml/2006/picture" mc:Ignorable="w14 w15 w16se w16cid w16 w16cex w16sdtdh w16sdtfl w16du wp14">
   <w:body>
     <w:p>
       <w:pPr>
@@ -824,70 +824,121 @@
       </w:r>
     </w:p>
     <w:p>
-      <w:proofErr w:type="gramStart"/>
-      <w:r>
+      <w:r>
+        <w:rPr/>
         <w:t>The end result</w:t>
       </w:r>
-      <w:proofErr w:type="gramEnd"/>
-      <w:r>
+      <w:r>
+        <w:rPr/>
         <w:t xml:space="preserve"> of this project turned out </w:t>
       </w:r>
       <w:r>
+        <w:rPr/>
         <w:t>to be better</w:t>
       </w:r>
       <w:r>
-        <w:t xml:space="preserve"> than we had expected. It beat the online perfect CPU that we had been </w:t>
-      </w:r>
-      <w:r>
+        <w:rPr/>
+        <w:t xml:space="preserve"> than we had expected.</w:t>
+      </w:r>
+      <w:r>
+        <w:rPr/>
+        <w:t xml:space="preserve"> It beat the online perfect CPU that we had been </w:t>
+      </w:r>
+      <w:r>
+        <w:rPr/>
         <w:t>using as a development benchmark</w:t>
       </w:r>
       <w:r>
+        <w:rPr/>
         <w:t xml:space="preserve">. The </w:t>
       </w:r>
       <w:r>
+        <w:rPr/>
         <w:t>1-minute</w:t>
       </w:r>
       <w:r>
+        <w:rPr/>
         <w:t xml:space="preserve"> calculation time could</w:t>
       </w:r>
       <w:r>
-        <w:t xml:space="preserve"> likely</w:t>
-      </w:r>
-      <w:r>
-        <w:t xml:space="preserve"> be reduced further, </w:t>
-      </w:r>
-      <w:r>
+        <w:rPr/>
+        <w:t xml:space="preserve"> </w:t>
+      </w:r>
+      <w:r>
+        <w:rPr/>
+        <w:t>likely</w:t>
+      </w:r>
+      <w:r>
+        <w:rPr/>
+        <w:t xml:space="preserve"> be</w:t>
+      </w:r>
+      <w:r>
+        <w:rPr/>
+        <w:t xml:space="preserve"> reduced further, </w:t>
+      </w:r>
+      <w:r>
+        <w:rPr/>
         <w:t>provided more development time and resources</w:t>
       </w:r>
       <w:r>
-        <w:t xml:space="preserve">. It would be impossible to test our program against every possible opponent in a reasonable amount of time, but we feel that beating the online perfect </w:t>
-      </w:r>
-      <w:r>
+        <w:rPr/>
+        <w:t xml:space="preserve">. It would be impossible to test our program against every </w:t>
+      </w:r>
+      <w:r>
+        <w:rPr/>
+        <w:t>possible opponent</w:t>
+      </w:r>
+      <w:r>
+        <w:rPr/>
+        <w:t xml:space="preserve"> in a reasonable amount of time, but we feel that beating the online perfect </w:t>
+      </w:r>
+      <w:r>
+        <w:rPr/>
         <w:t>CPU and</w:t>
       </w:r>
       <w:r>
+        <w:rPr/>
         <w:t xml:space="preserve"> beating us every time proves that it should be perfect.</w:t>
       </w:r>
       <w:r>
+        <w:rPr/>
         <w:t xml:space="preserve"> It would take longer </w:t>
       </w:r>
       <w:r>
+        <w:rPr/>
         <w:t>than</w:t>
       </w:r>
       <w:r>
+        <w:rPr/>
         <w:t xml:space="preserve"> the deadline we had to test all 5 trillion valid connect 4 games. </w:t>
       </w:r>
       <w:r>
-        <w:t xml:space="preserve">Aside from speed, the only thing that we could have improved was the UI of the program, but that doesn’t </w:t>
-      </w:r>
-      <w:r>
+        <w:rPr/>
+        <w:t xml:space="preserve">Aside from speed, the only thing that we could have improved was the UI of the program, but that </w:t>
+      </w:r>
+      <w:r>
+        <w:rPr/>
+        <w:t>doesn’t</w:t>
+      </w:r>
+      <w:r>
+        <w:rPr/>
+        <w:t xml:space="preserve"> </w:t>
+      </w:r>
+      <w:r>
+        <w:rPr/>
         <w:t>affect</w:t>
       </w:r>
       <w:r>
+        <w:rPr/>
         <w:t xml:space="preserve"> the </w:t>
       </w:r>
       <w:r>
-        <w:t xml:space="preserve">ability of the program. </w:t>
+        <w:rPr/>
+        <w:t xml:space="preserve">efficiency </w:t>
+      </w:r>
+      <w:r>
+        <w:rPr/>
+        <w:t xml:space="preserve">of the program. </w:t>
       </w:r>
     </w:p>
     <w:p/>
@@ -942,7 +993,7 @@
     <w:p/>
     <w:p/>
     <w:sectPr>
-      <w:pgSz w:w="12240" w:h="15840"/>
+      <w:pgSz w:w="12240" w:h="15840" w:orient="portrait"/>
       <w:pgMar w:top="720" w:right="720" w:bottom="720" w:left="720" w:header="720" w:footer="720" w:gutter="0"/>
       <w:cols w:space="720"/>
       <w:docGrid w:linePitch="360"/>
@@ -956,7 +1007,7 @@
   <w:docDefaults>
     <w:rPrDefault>
       <w:rPr>
-        <w:rFonts w:asciiTheme="minorHAnsi" w:eastAsiaTheme="minorHAnsi" w:hAnsiTheme="minorHAnsi" w:cstheme="minorBidi"/>
+        <w:rFonts w:asciiTheme="minorHAnsi" w:hAnsiTheme="minorHAnsi" w:eastAsiaTheme="minorHAnsi" w:cstheme="minorBidi"/>
         <w:kern w:val="2"/>
         <w:sz w:val="24"/>
         <w:szCs w:val="24"/>
@@ -973,14 +1024,14 @@
   <w:latentStyles w:defLockedState="0" w:defUIPriority="99" w:defSemiHidden="0" w:defUnhideWhenUsed="0" w:defQFormat="0" w:count="376">
     <w:lsdException w:name="Normal" w:uiPriority="0" w:qFormat="1"/>
     <w:lsdException w:name="heading 1" w:uiPriority="9" w:qFormat="1"/>
-    <w:lsdException w:name="heading 2" w:semiHidden="1" w:uiPriority="9" w:unhideWhenUsed="1" w:qFormat="1"/>
-    <w:lsdException w:name="heading 3" w:semiHidden="1" w:uiPriority="9" w:unhideWhenUsed="1" w:qFormat="1"/>
-    <w:lsdException w:name="heading 4" w:semiHidden="1" w:uiPriority="9" w:unhideWhenUsed="1" w:qFormat="1"/>
-    <w:lsdException w:name="heading 5" w:semiHidden="1" w:uiPriority="9" w:unhideWhenUsed="1" w:qFormat="1"/>
-    <w:lsdException w:name="heading 6" w:semiHidden="1" w:uiPriority="9" w:unhideWhenUsed="1" w:qFormat="1"/>
-    <w:lsdException w:name="heading 7" w:semiHidden="1" w:uiPriority="9" w:unhideWhenUsed="1" w:qFormat="1"/>
-    <w:lsdException w:name="heading 8" w:semiHidden="1" w:uiPriority="9" w:unhideWhenUsed="1" w:qFormat="1"/>
-    <w:lsdException w:name="heading 9" w:semiHidden="1" w:uiPriority="9" w:unhideWhenUsed="1" w:qFormat="1"/>
+    <w:lsdException w:name="heading 2" w:uiPriority="9" w:semiHidden="1" w:unhideWhenUsed="1" w:qFormat="1"/>
+    <w:lsdException w:name="heading 3" w:uiPriority="9" w:semiHidden="1" w:unhideWhenUsed="1" w:qFormat="1"/>
+    <w:lsdException w:name="heading 4" w:uiPriority="9" w:semiHidden="1" w:unhideWhenUsed="1" w:qFormat="1"/>
+    <w:lsdException w:name="heading 5" w:uiPriority="9" w:semiHidden="1" w:unhideWhenUsed="1" w:qFormat="1"/>
+    <w:lsdException w:name="heading 6" w:uiPriority="9" w:semiHidden="1" w:unhideWhenUsed="1" w:qFormat="1"/>
+    <w:lsdException w:name="heading 7" w:uiPriority="9" w:semiHidden="1" w:unhideWhenUsed="1" w:qFormat="1"/>
+    <w:lsdException w:name="heading 8" w:uiPriority="9" w:semiHidden="1" w:unhideWhenUsed="1" w:qFormat="1"/>
+    <w:lsdException w:name="heading 9" w:uiPriority="9" w:semiHidden="1" w:unhideWhenUsed="1" w:qFormat="1"/>
     <w:lsdException w:name="index 1" w:semiHidden="1" w:unhideWhenUsed="1"/>
     <w:lsdException w:name="index 2" w:semiHidden="1" w:unhideWhenUsed="1"/>
     <w:lsdException w:name="index 3" w:semiHidden="1" w:unhideWhenUsed="1"/>
@@ -990,22 +1041,22 @@
     <w:lsdException w:name="index 7" w:semiHidden="1" w:unhideWhenUsed="1"/>
     <w:lsdException w:name="index 8" w:semiHidden="1" w:unhideWhenUsed="1"/>
     <w:lsdException w:name="index 9" w:semiHidden="1" w:unhideWhenUsed="1"/>
-    <w:lsdException w:name="toc 1" w:semiHidden="1" w:uiPriority="39" w:unhideWhenUsed="1"/>
-    <w:lsdException w:name="toc 2" w:semiHidden="1" w:uiPriority="39" w:unhideWhenUsed="1"/>
-    <w:lsdException w:name="toc 3" w:semiHidden="1" w:uiPriority="39" w:unhideWhenUsed="1"/>
-    <w:lsdException w:name="toc 4" w:semiHidden="1" w:uiPriority="39" w:unhideWhenUsed="1"/>
-    <w:lsdException w:name="toc 5" w:semiHidden="1" w:uiPriority="39" w:unhideWhenUsed="1"/>
-    <w:lsdException w:name="toc 6" w:semiHidden="1" w:uiPriority="39" w:unhideWhenUsed="1"/>
-    <w:lsdException w:name="toc 7" w:semiHidden="1" w:uiPriority="39" w:unhideWhenUsed="1"/>
-    <w:lsdException w:name="toc 8" w:semiHidden="1" w:uiPriority="39" w:unhideWhenUsed="1"/>
-    <w:lsdException w:name="toc 9" w:semiHidden="1" w:uiPriority="39" w:unhideWhenUsed="1"/>
+    <w:lsdException w:name="toc 1" w:uiPriority="39" w:semiHidden="1" w:unhideWhenUsed="1"/>
+    <w:lsdException w:name="toc 2" w:uiPriority="39" w:semiHidden="1" w:unhideWhenUsed="1"/>
+    <w:lsdException w:name="toc 3" w:uiPriority="39" w:semiHidden="1" w:unhideWhenUsed="1"/>
+    <w:lsdException w:name="toc 4" w:uiPriority="39" w:semiHidden="1" w:unhideWhenUsed="1"/>
+    <w:lsdException w:name="toc 5" w:uiPriority="39" w:semiHidden="1" w:unhideWhenUsed="1"/>
+    <w:lsdException w:name="toc 6" w:uiPriority="39" w:semiHidden="1" w:unhideWhenUsed="1"/>
+    <w:lsdException w:name="toc 7" w:uiPriority="39" w:semiHidden="1" w:unhideWhenUsed="1"/>
+    <w:lsdException w:name="toc 8" w:uiPriority="39" w:semiHidden="1" w:unhideWhenUsed="1"/>
+    <w:lsdException w:name="toc 9" w:uiPriority="39" w:semiHidden="1" w:unhideWhenUsed="1"/>
     <w:lsdException w:name="Normal Indent" w:semiHidden="1" w:unhideWhenUsed="1"/>
     <w:lsdException w:name="footnote text" w:semiHidden="1" w:unhideWhenUsed="1"/>
     <w:lsdException w:name="annotation text" w:semiHidden="1" w:unhideWhenUsed="1"/>
     <w:lsdException w:name="header" w:semiHidden="1" w:unhideWhenUsed="1"/>
     <w:lsdException w:name="footer" w:semiHidden="1" w:unhideWhenUsed="1"/>
     <w:lsdException w:name="index heading" w:semiHidden="1" w:unhideWhenUsed="1"/>
-    <w:lsdException w:name="caption" w:semiHidden="1" w:uiPriority="35" w:unhideWhenUsed="1" w:qFormat="1"/>
+    <w:lsdException w:name="caption" w:uiPriority="35" w:semiHidden="1" w:unhideWhenUsed="1" w:qFormat="1"/>
     <w:lsdException w:name="table of figures" w:semiHidden="1" w:unhideWhenUsed="1"/>
     <w:lsdException w:name="envelope address" w:semiHidden="1" w:unhideWhenUsed="1"/>
     <w:lsdException w:name="envelope return" w:semiHidden="1" w:unhideWhenUsed="1"/>
@@ -1036,7 +1087,7 @@
     <w:lsdException w:name="Title" w:uiPriority="10" w:qFormat="1"/>
     <w:lsdException w:name="Closing" w:semiHidden="1" w:unhideWhenUsed="1"/>
     <w:lsdException w:name="Signature" w:semiHidden="1" w:unhideWhenUsed="1"/>
-    <w:lsdException w:name="Default Paragraph Font" w:semiHidden="1" w:uiPriority="1" w:unhideWhenUsed="1"/>
+    <w:lsdException w:name="Default Paragraph Font" w:uiPriority="1" w:semiHidden="1" w:unhideWhenUsed="1"/>
     <w:lsdException w:name="Body Text" w:semiHidden="1" w:unhideWhenUsed="1"/>
     <w:lsdException w:name="Body Text Indent" w:semiHidden="1" w:unhideWhenUsed="1"/>
     <w:lsdException w:name="List Continue" w:semiHidden="1" w:unhideWhenUsed="1"/>
@@ -1236,8 +1287,8 @@
     <w:lsdException w:name="Subtle Reference" w:uiPriority="31" w:qFormat="1"/>
     <w:lsdException w:name="Intense Reference" w:uiPriority="32" w:qFormat="1"/>
     <w:lsdException w:name="Book Title" w:uiPriority="33" w:qFormat="1"/>
-    <w:lsdException w:name="Bibliography" w:semiHidden="1" w:uiPriority="37" w:unhideWhenUsed="1"/>
-    <w:lsdException w:name="TOC Heading" w:semiHidden="1" w:uiPriority="39" w:unhideWhenUsed="1" w:qFormat="1"/>
+    <w:lsdException w:name="Bibliography" w:uiPriority="37" w:semiHidden="1" w:unhideWhenUsed="1"/>
+    <w:lsdException w:name="TOC Heading" w:uiPriority="39" w:semiHidden="1" w:unhideWhenUsed="1" w:qFormat="1"/>
     <w:lsdException w:name="Plain Table 1" w:uiPriority="41"/>
     <w:lsdException w:name="Plain Table 2" w:uiPriority="42"/>
     <w:lsdException w:name="Plain Table 3" w:uiPriority="43"/>
@@ -1348,7 +1399,7 @@
     <w:lsdException w:name="Unresolved Mention" w:semiHidden="1" w:unhideWhenUsed="1"/>
     <w:lsdException w:name="Smart Link" w:semiHidden="1" w:unhideWhenUsed="1"/>
   </w:latentStyles>
-  <w:style w:type="paragraph" w:default="1" w:styleId="Normal">
+  <w:style w:type="paragraph" w:styleId="Normal" w:default="1">
     <w:name w:val="Normal"/>
     <w:qFormat/>
   </w:style>
@@ -1367,7 +1418,7 @@
       <w:outlineLvl w:val="0"/>
     </w:pPr>
     <w:rPr>
-      <w:rFonts w:asciiTheme="majorHAnsi" w:eastAsiaTheme="majorEastAsia" w:hAnsiTheme="majorHAnsi" w:cstheme="majorBidi"/>
+      <w:rFonts w:asciiTheme="majorHAnsi" w:hAnsiTheme="majorHAnsi" w:eastAsiaTheme="majorEastAsia" w:cstheme="majorBidi"/>
       <w:color w:val="0F4761" w:themeColor="accent1" w:themeShade="BF"/>
       <w:sz w:val="40"/>
       <w:szCs w:val="40"/>
@@ -1390,7 +1441,7 @@
       <w:outlineLvl w:val="1"/>
     </w:pPr>
     <w:rPr>
-      <w:rFonts w:asciiTheme="majorHAnsi" w:eastAsiaTheme="majorEastAsia" w:hAnsiTheme="majorHAnsi" w:cstheme="majorBidi"/>
+      <w:rFonts w:asciiTheme="majorHAnsi" w:hAnsiTheme="majorHAnsi" w:eastAsiaTheme="majorEastAsia" w:cstheme="majorBidi"/>
       <w:color w:val="0F4761" w:themeColor="accent1" w:themeShade="BF"/>
       <w:sz w:val="32"/>
       <w:szCs w:val="32"/>
@@ -1551,13 +1602,13 @@
       <w:color w:val="272727" w:themeColor="text1" w:themeTint="D8"/>
     </w:rPr>
   </w:style>
-  <w:style w:type="character" w:default="1" w:styleId="DefaultParagraphFont">
+  <w:style w:type="character" w:styleId="DefaultParagraphFont" w:default="1">
     <w:name w:val="Default Paragraph Font"/>
     <w:uiPriority w:val="1"/>
     <w:semiHidden/>
     <w:unhideWhenUsed/>
   </w:style>
-  <w:style w:type="table" w:default="1" w:styleId="TableNormal">
+  <w:style w:type="table" w:styleId="TableNormal" w:default="1">
     <w:name w:val="Normal Table"/>
     <w:uiPriority w:val="99"/>
     <w:semiHidden/>
@@ -1572,26 +1623,26 @@
       </w:tblCellMar>
     </w:tblPr>
   </w:style>
-  <w:style w:type="numbering" w:default="1" w:styleId="NoList">
+  <w:style w:type="numbering" w:styleId="NoList" w:default="1">
     <w:name w:val="No List"/>
     <w:uiPriority w:val="99"/>
     <w:semiHidden/>
     <w:unhideWhenUsed/>
   </w:style>
-  <w:style w:type="character" w:customStyle="1" w:styleId="Heading1Char">
+  <w:style w:type="character" w:styleId="Heading1Char" w:customStyle="1">
     <w:name w:val="Heading 1 Char"/>
     <w:basedOn w:val="DefaultParagraphFont"/>
     <w:link w:val="Heading1"/>
     <w:uiPriority w:val="9"/>
     <w:rsid w:val="00250F77"/>
     <w:rPr>
-      <w:rFonts w:asciiTheme="majorHAnsi" w:eastAsiaTheme="majorEastAsia" w:hAnsiTheme="majorHAnsi" w:cstheme="majorBidi"/>
+      <w:rFonts w:asciiTheme="majorHAnsi" w:hAnsiTheme="majorHAnsi" w:eastAsiaTheme="majorEastAsia" w:cstheme="majorBidi"/>
       <w:color w:val="0F4761" w:themeColor="accent1" w:themeShade="BF"/>
       <w:sz w:val="40"/>
       <w:szCs w:val="40"/>
     </w:rPr>
   </w:style>
-  <w:style w:type="character" w:customStyle="1" w:styleId="Heading2Char">
+  <w:style w:type="character" w:styleId="Heading2Char" w:customStyle="1">
     <w:name w:val="Heading 2 Char"/>
     <w:basedOn w:val="DefaultParagraphFont"/>
     <w:link w:val="Heading2"/>
@@ -1599,13 +1650,13 @@
     <w:semiHidden/>
     <w:rsid w:val="00250F77"/>
     <w:rPr>
-      <w:rFonts w:asciiTheme="majorHAnsi" w:eastAsiaTheme="majorEastAsia" w:hAnsiTheme="majorHAnsi" w:cstheme="majorBidi"/>
+      <w:rFonts w:asciiTheme="majorHAnsi" w:hAnsiTheme="majorHAnsi" w:eastAsiaTheme="majorEastAsia" w:cstheme="majorBidi"/>
       <w:color w:val="0F4761" w:themeColor="accent1" w:themeShade="BF"/>
       <w:sz w:val="32"/>
       <w:szCs w:val="32"/>
     </w:rPr>
   </w:style>
-  <w:style w:type="character" w:customStyle="1" w:styleId="Heading3Char">
+  <w:style w:type="character" w:styleId="Heading3Char" w:customStyle="1">
     <w:name w:val="Heading 3 Char"/>
     <w:basedOn w:val="DefaultParagraphFont"/>
     <w:link w:val="Heading3"/>
@@ -1619,7 +1670,7 @@
       <w:szCs w:val="28"/>
     </w:rPr>
   </w:style>
-  <w:style w:type="character" w:customStyle="1" w:styleId="Heading4Char">
+  <w:style w:type="character" w:styleId="Heading4Char" w:customStyle="1">
     <w:name w:val="Heading 4 Char"/>
     <w:basedOn w:val="DefaultParagraphFont"/>
     <w:link w:val="Heading4"/>
@@ -1633,7 +1684,7 @@
       <w:color w:val="0F4761" w:themeColor="accent1" w:themeShade="BF"/>
     </w:rPr>
   </w:style>
-  <w:style w:type="character" w:customStyle="1" w:styleId="Heading5Char">
+  <w:style w:type="character" w:styleId="Heading5Char" w:customStyle="1">
     <w:name w:val="Heading 5 Char"/>
     <w:basedOn w:val="DefaultParagraphFont"/>
     <w:link w:val="Heading5"/>
@@ -1645,7 +1696,7 @@
       <w:color w:val="0F4761" w:themeColor="accent1" w:themeShade="BF"/>
     </w:rPr>
   </w:style>
-  <w:style w:type="character" w:customStyle="1" w:styleId="Heading6Char">
+  <w:style w:type="character" w:styleId="Heading6Char" w:customStyle="1">
     <w:name w:val="Heading 6 Char"/>
     <w:basedOn w:val="DefaultParagraphFont"/>
     <w:link w:val="Heading6"/>
@@ -1659,7 +1710,7 @@
       <w:color w:val="595959" w:themeColor="text1" w:themeTint="A6"/>
     </w:rPr>
   </w:style>
-  <w:style w:type="character" w:customStyle="1" w:styleId="Heading7Char">
+  <w:style w:type="character" w:styleId="Heading7Char" w:customStyle="1">
     <w:name w:val="Heading 7 Char"/>
     <w:basedOn w:val="DefaultParagraphFont"/>
     <w:link w:val="Heading7"/>
@@ -1671,7 +1722,7 @@
       <w:color w:val="595959" w:themeColor="text1" w:themeTint="A6"/>
     </w:rPr>
   </w:style>
-  <w:style w:type="character" w:customStyle="1" w:styleId="Heading8Char">
+  <w:style w:type="character" w:styleId="Heading8Char" w:customStyle="1">
     <w:name w:val="Heading 8 Char"/>
     <w:basedOn w:val="DefaultParagraphFont"/>
     <w:link w:val="Heading8"/>
@@ -1685,7 +1736,7 @@
       <w:color w:val="272727" w:themeColor="text1" w:themeTint="D8"/>
     </w:rPr>
   </w:style>
-  <w:style w:type="character" w:customStyle="1" w:styleId="Heading9Char">
+  <w:style w:type="character" w:styleId="Heading9Char" w:customStyle="1">
     <w:name w:val="Heading 9 Char"/>
     <w:basedOn w:val="DefaultParagraphFont"/>
     <w:link w:val="Heading9"/>
@@ -1710,21 +1761,21 @@
       <w:contextualSpacing/>
     </w:pPr>
     <w:rPr>
-      <w:rFonts w:asciiTheme="majorHAnsi" w:eastAsiaTheme="majorEastAsia" w:hAnsiTheme="majorHAnsi" w:cstheme="majorBidi"/>
+      <w:rFonts w:asciiTheme="majorHAnsi" w:hAnsiTheme="majorHAnsi" w:eastAsiaTheme="majorEastAsia" w:cstheme="majorBidi"/>
       <w:spacing w:val="-10"/>
       <w:kern w:val="28"/>
       <w:sz w:val="56"/>
       <w:szCs w:val="56"/>
     </w:rPr>
   </w:style>
-  <w:style w:type="character" w:customStyle="1" w:styleId="TitleChar">
+  <w:style w:type="character" w:styleId="TitleChar" w:customStyle="1">
     <w:name w:val="Title Char"/>
     <w:basedOn w:val="DefaultParagraphFont"/>
     <w:link w:val="Title"/>
     <w:uiPriority w:val="10"/>
     <w:rsid w:val="00250F77"/>
     <w:rPr>
-      <w:rFonts w:asciiTheme="majorHAnsi" w:eastAsiaTheme="majorEastAsia" w:hAnsiTheme="majorHAnsi" w:cstheme="majorBidi"/>
+      <w:rFonts w:asciiTheme="majorHAnsi" w:hAnsiTheme="majorHAnsi" w:eastAsiaTheme="majorEastAsia" w:cstheme="majorBidi"/>
       <w:spacing w:val="-10"/>
       <w:kern w:val="28"/>
       <w:sz w:val="56"/>
@@ -1752,7 +1803,7 @@
       <w:szCs w:val="28"/>
     </w:rPr>
   </w:style>
-  <w:style w:type="character" w:customStyle="1" w:styleId="SubtitleChar">
+  <w:style w:type="character" w:styleId="SubtitleChar" w:customStyle="1">
     <w:name w:val="Subtitle Char"/>
     <w:basedOn w:val="DefaultParagraphFont"/>
     <w:link w:val="Subtitle"/>
@@ -1784,7 +1835,7 @@
       <w:color w:val="404040" w:themeColor="text1" w:themeTint="BF"/>
     </w:rPr>
   </w:style>
-  <w:style w:type="character" w:customStyle="1" w:styleId="QuoteChar">
+  <w:style w:type="character" w:styleId="QuoteChar" w:customStyle="1">
     <w:name w:val="Quote Char"/>
     <w:basedOn w:val="DefaultParagraphFont"/>
     <w:link w:val="Quote"/>
@@ -1829,8 +1880,8 @@
     <w:rsid w:val="00250F77"/>
     <w:pPr>
       <w:pBdr>
-        <w:top w:val="single" w:sz="4" w:space="10" w:color="0F4761" w:themeColor="accent1" w:themeShade="BF"/>
-        <w:bottom w:val="single" w:sz="4" w:space="10" w:color="0F4761" w:themeColor="accent1" w:themeShade="BF"/>
+        <w:top w:val="single" w:color="0F4761" w:themeColor="accent1" w:themeShade="BF" w:sz="4" w:space="10"/>
+        <w:bottom w:val="single" w:color="0F4761" w:themeColor="accent1" w:themeShade="BF" w:sz="4" w:space="10"/>
       </w:pBdr>
       <w:spacing w:before="360" w:after="360"/>
       <w:ind w:left="864" w:right="864"/>
@@ -1842,7 +1893,7 @@
       <w:color w:val="0F4761" w:themeColor="accent1" w:themeShade="BF"/>
     </w:rPr>
   </w:style>
-  <w:style w:type="character" w:customStyle="1" w:styleId="IntenseQuoteChar">
+  <w:style w:type="character" w:styleId="IntenseQuoteChar" w:customStyle="1">
     <w:name w:val="Intense Quote Char"/>
     <w:basedOn w:val="DefaultParagraphFont"/>
     <w:link w:val="IntenseQuote"/>
@@ -1895,7 +1946,7 @@
 </file>
 
 <file path=word/theme/theme1.xml><?xml version="1.0" encoding="utf-8"?>
-<a:theme xmlns:a="http://schemas.openxmlformats.org/drawingml/2006/main" name="Office Theme">
+<a:theme xmlns:a="http://schemas.openxmlformats.org/drawingml/2006/main" xmlns:thm15="http://schemas.microsoft.com/office/thememl/2012/main" name="Office Theme">
   <a:themeElements>
     <a:clrScheme name="Office">
       <a:dk1>

</xml_diff>